<commit_message>
Cleaning up messages + spawning players with inventory
a tough one
</commit_message>
<xml_diff>
--- a/Assets/Item System Design Document.docx
+++ b/Assets/Item System Design Document.docx
@@ -103,79 +103,13 @@
         <w:rPr>
           <w:lang w:val="en-US"/>
         </w:rPr>
-        <w:t xml:space="preserve">Server creates new </w:t>
-      </w:r>
-      <w:proofErr w:type="spellStart"/>
-      <w:r>
-        <w:rPr>
-          <w:lang w:val="en-US"/>
-        </w:rPr>
-        <w:t>GoldItem</w:t>
-      </w:r>
-      <w:proofErr w:type="spellEnd"/>
-      <w:r>
-        <w:rPr>
-          <w:lang w:val="en-US"/>
-        </w:rPr>
-        <w:t xml:space="preserve"> in its internal item database</w:t>
-      </w:r>
-      <w:r>
-        <w:rPr>
-          <w:lang w:val="en-US"/>
-        </w:rPr>
-        <w:t xml:space="preserve"> </w:t>
-      </w:r>
-      <w:r>
-        <w:rPr>
-          <w:lang w:val="en-US"/>
-        </w:rPr>
-        <w:t xml:space="preserve">(gives it a </w:t>
-      </w:r>
-      <w:r>
-        <w:rPr>
-          <w:lang w:val="en-US"/>
-        </w:rPr>
-        <w:t xml:space="preserve">unique </w:t>
-      </w:r>
-      <w:r>
-        <w:rPr>
-          <w:lang w:val="en-US"/>
-        </w:rPr>
-        <w:t>network id)</w:t>
-      </w:r>
-      <w:r>
-        <w:rPr>
-          <w:lang w:val="en-US"/>
-        </w:rPr>
-        <w:t xml:space="preserve">. </w:t>
-      </w:r>
-      <w:proofErr w:type="gramStart"/>
-      <w:r>
-        <w:rPr>
-          <w:lang w:val="en-US"/>
-        </w:rPr>
-        <w:t>So</w:t>
-      </w:r>
-      <w:proofErr w:type="gramEnd"/>
-      <w:r>
-        <w:rPr>
-          <w:lang w:val="en-US"/>
-        </w:rPr>
-        <w:t xml:space="preserve"> item database is some </w:t>
-      </w:r>
-      <w:proofErr w:type="spellStart"/>
-      <w:r>
-        <w:rPr>
-          <w:lang w:val="en-US"/>
-        </w:rPr>
-        <w:t>Dict</w:t>
-      </w:r>
-      <w:proofErr w:type="spellEnd"/>
-      <w:r>
-        <w:rPr>
-          <w:lang w:val="en-US"/>
-        </w:rPr>
-        <w:t>&lt;id, item&gt;</w:t>
+        <w:t>Server creates new GoldItem in its internal item database</w:t>
+      </w:r>
+      <w:r>
+        <w:rPr>
+          <w:lang w:val="en-US"/>
+        </w:rPr>
+        <w:t xml:space="preserve"> (gives it a unique network id). So item database is some Dict&lt;id, item&gt;</w:t>
       </w:r>
     </w:p>
     <w:p>
@@ -229,29 +163,7 @@
         <w:rPr>
           <w:lang w:val="en-US"/>
         </w:rPr>
-        <w:t>Receives the data from the server regarding object type, e.g. ‘</w:t>
-      </w:r>
-      <w:proofErr w:type="spellStart"/>
-      <w:r>
-        <w:rPr>
-          <w:lang w:val="en-US"/>
-        </w:rPr>
-        <w:t>item.</w:t>
-      </w:r>
-      <w:proofErr w:type="gramStart"/>
-      <w:r>
-        <w:rPr>
-          <w:lang w:val="en-US"/>
-        </w:rPr>
-        <w:t>resources.gold</w:t>
-      </w:r>
-      <w:proofErr w:type="spellEnd"/>
-      <w:proofErr w:type="gramEnd"/>
-      <w:r>
-        <w:rPr>
-          <w:lang w:val="en-US"/>
-        </w:rPr>
-        <w:t>’ and other parameters, e.g. position</w:t>
+        <w:t>Receives the data from the server regarding object type, e.g. ‘item.resources.gold’ and other parameters, e.g. position</w:t>
       </w:r>
     </w:p>
     <w:p>
@@ -269,30 +181,8 @@
         <w:rPr>
           <w:lang w:val="en-US"/>
         </w:rPr>
-        <w:t xml:space="preserve">The client can look up the Unity definition of that item with this identifier, some </w:t>
-      </w:r>
-      <w:proofErr w:type="spellStart"/>
-      <w:r>
-        <w:rPr>
-          <w:lang w:val="en-US"/>
-        </w:rPr>
-        <w:t>Dict</w:t>
-      </w:r>
-      <w:proofErr w:type="spellEnd"/>
-      <w:r>
-        <w:rPr>
-          <w:lang w:val="en-US"/>
-        </w:rPr>
-        <w:t xml:space="preserve">&lt;string, item&gt;. Some manager class containing the lookup </w:t>
-      </w:r>
-      <w:proofErr w:type="spellStart"/>
-      <w:r>
-        <w:rPr>
-          <w:lang w:val="en-US"/>
-        </w:rPr>
-        <w:t>dict</w:t>
-      </w:r>
-      <w:proofErr w:type="spellEnd"/>
+        <w:t>The client can look up the Unity definition of that item with this identifier, some Dict&lt;string, item&gt;. Some manager class containing the lookup dict</w:t>
+      </w:r>
     </w:p>
     <w:p>
       <w:pPr>
@@ -309,21 +199,7 @@
         <w:rPr>
           <w:lang w:val="en-US"/>
         </w:rPr>
-        <w:t xml:space="preserve">Based one the lookup, it can then spawn the item in client world with some Unity-side logic. For example, if it spawns on the ground it should be instantiated as a </w:t>
-      </w:r>
-      <w:proofErr w:type="gramStart"/>
-      <w:r>
-        <w:rPr>
-          <w:lang w:val="en-US"/>
-        </w:rPr>
-        <w:t>pick up</w:t>
-      </w:r>
-      <w:proofErr w:type="gramEnd"/>
-      <w:r>
-        <w:rPr>
-          <w:lang w:val="en-US"/>
-        </w:rPr>
-        <w:t xml:space="preserve"> object, or if it spawns on a player it should be added to their inventory</w:t>
+        <w:t>Based one the lookup, it can then spawn the item in client world with some Unity-side logic. For example, if it spawns on the ground it should be instantiated as a pick up object, or if it spawns on a player it should be added to their inventory</w:t>
       </w:r>
     </w:p>
     <w:p>
@@ -365,21 +241,7 @@
         <w:rPr>
           <w:lang w:val="en-US"/>
         </w:rPr>
-        <w:t xml:space="preserve"> Server also needs to update its model of the world. E.g. if item is picked up then the server needs to know it no longer has world </w:t>
-      </w:r>
-      <w:proofErr w:type="gramStart"/>
-      <w:r>
-        <w:rPr>
-          <w:lang w:val="en-US"/>
-        </w:rPr>
-        <w:t>position, and</w:t>
-      </w:r>
-      <w:proofErr w:type="gramEnd"/>
-      <w:r>
-        <w:rPr>
-          <w:lang w:val="en-US"/>
-        </w:rPr>
-        <w:t xml:space="preserve"> is owned by client player.</w:t>
+        <w:t xml:space="preserve"> Server also needs to update its model of the world. E.g. if item is picked up then the server needs to know it no longer has world position, and is owned by client player.</w:t>
       </w:r>
     </w:p>
     <w:p>
@@ -427,21 +289,7 @@
         <w:rPr>
           <w:lang w:val="en-US"/>
         </w:rPr>
-        <w:t xml:space="preserve">Can be done with two classes, </w:t>
-      </w:r>
-      <w:proofErr w:type="spellStart"/>
-      <w:r>
-        <w:rPr>
-          <w:lang w:val="en-US"/>
-        </w:rPr>
-        <w:t>ItemDefinition</w:t>
-      </w:r>
-      <w:proofErr w:type="spellEnd"/>
-      <w:r>
-        <w:rPr>
-          <w:lang w:val="en-US"/>
-        </w:rPr>
-        <w:t xml:space="preserve"> and Item:</w:t>
+        <w:t>Can be done with two classes, ItemDefinition and Item:</w:t>
       </w:r>
     </w:p>
     <w:p>
@@ -455,36 +303,12 @@
           <w:lang w:val="en-US"/>
         </w:rPr>
       </w:pPr>
-      <w:proofErr w:type="spellStart"/>
-      <w:r>
-        <w:rPr>
-          <w:lang w:val="en-US"/>
-        </w:rPr>
-        <w:t>ItemDefinition</w:t>
-      </w:r>
-      <w:proofErr w:type="spellEnd"/>
-      <w:r>
-        <w:rPr>
-          <w:lang w:val="en-US"/>
-        </w:rPr>
-        <w:t xml:space="preserve"> is the base prototype e.g. </w:t>
-      </w:r>
-      <w:proofErr w:type="spellStart"/>
-      <w:r>
-        <w:rPr>
-          <w:lang w:val="en-US"/>
-        </w:rPr>
-        <w:t>item.</w:t>
-      </w:r>
-      <w:proofErr w:type="gramStart"/>
-      <w:r>
-        <w:rPr>
-          <w:lang w:val="en-US"/>
-        </w:rPr>
-        <w:t>resources.gold</w:t>
-      </w:r>
-      <w:proofErr w:type="spellEnd"/>
-      <w:proofErr w:type="gramEnd"/>
+      <w:r>
+        <w:rPr>
+          <w:lang w:val="en-US"/>
+        </w:rPr>
+        <w:t>ItemDefinition is the base prototype e.g. item.resources.gold</w:t>
+      </w:r>
     </w:p>
     <w:p>
       <w:pPr>
@@ -501,52 +325,8 @@
         <w:rPr>
           <w:lang w:val="en-US"/>
         </w:rPr>
-        <w:t xml:space="preserve">Item has </w:t>
-      </w:r>
-      <w:proofErr w:type="gramStart"/>
-      <w:r>
-        <w:rPr>
-          <w:lang w:val="en-US"/>
-        </w:rPr>
-        <w:t>a</w:t>
-      </w:r>
-      <w:proofErr w:type="gramEnd"/>
-      <w:r>
-        <w:rPr>
-          <w:lang w:val="en-US"/>
-        </w:rPr>
-        <w:t xml:space="preserve"> </w:t>
-      </w:r>
-      <w:proofErr w:type="spellStart"/>
-      <w:r>
-        <w:rPr>
-          <w:lang w:val="en-US"/>
-        </w:rPr>
-        <w:t>ItemDefinition</w:t>
-      </w:r>
-      <w:proofErr w:type="spellEnd"/>
-      <w:r>
-        <w:rPr>
-          <w:lang w:val="en-US"/>
-        </w:rPr>
-        <w:t xml:space="preserve"> and int attribute. So you can specify 2x </w:t>
-      </w:r>
-      <w:proofErr w:type="spellStart"/>
-      <w:r>
-        <w:rPr>
-          <w:lang w:val="en-US"/>
-        </w:rPr>
-        <w:t>item.</w:t>
-      </w:r>
-      <w:proofErr w:type="gramStart"/>
-      <w:r>
-        <w:rPr>
-          <w:lang w:val="en-US"/>
-        </w:rPr>
-        <w:t>resources.gold</w:t>
-      </w:r>
-      <w:proofErr w:type="spellEnd"/>
-      <w:proofErr w:type="gramEnd"/>
+        <w:t>Item has a ItemDefinition and int attribute. So you can specify 2x item.resources.gold</w:t>
+      </w:r>
     </w:p>
     <w:p>
       <w:pPr>
@@ -563,35 +343,185 @@
         <w:rPr>
           <w:lang w:val="en-US"/>
         </w:rPr>
-        <w:t xml:space="preserve">Then item </w:t>
-      </w:r>
-      <w:proofErr w:type="spellStart"/>
-      <w:r>
-        <w:rPr>
-          <w:lang w:val="en-US"/>
-        </w:rPr>
-        <w:t>dicts</w:t>
-      </w:r>
-      <w:proofErr w:type="spellEnd"/>
-      <w:r>
-        <w:rPr>
-          <w:lang w:val="en-US"/>
-        </w:rPr>
-        <w:t xml:space="preserve"> can be </w:t>
-      </w:r>
-      <w:proofErr w:type="spellStart"/>
-      <w:r>
-        <w:rPr>
-          <w:lang w:val="en-US"/>
-        </w:rPr>
-        <w:t>Dict</w:t>
-      </w:r>
-      <w:proofErr w:type="spellEnd"/>
-      <w:r>
-        <w:rPr>
-          <w:lang w:val="en-US"/>
-        </w:rPr>
-        <w:t>&lt;id, item&gt; and refer to specific amounts of item definitions</w:t>
+        <w:t>Then item dicts can be Dict&lt;id, item&gt; and refer to specific amounts of item definitions</w:t>
+      </w:r>
+    </w:p>
+    <w:p>
+      <w:pPr>
+        <w:rPr>
+          <w:i/>
+          <w:iCs/>
+          <w:lang w:val="en-US"/>
+        </w:rPr>
+      </w:pPr>
+      <w:r>
+        <w:rPr>
+          <w:i/>
+          <w:iCs/>
+          <w:lang w:val="en-US"/>
+        </w:rPr>
+        <w:t>Network messages that must be dealt with</w:t>
+      </w:r>
+    </w:p>
+    <w:p>
+      <w:pPr>
+        <w:rPr>
+          <w:lang w:val="en-US"/>
+        </w:rPr>
+      </w:pPr>
+      <w:r>
+        <w:rPr>
+          <w:lang w:val="en-US"/>
+        </w:rPr>
+        <w:t xml:space="preserve">Server starts with some new objects </w:t>
+      </w:r>
+      <w:r>
+        <w:rPr>
+          <w:lang w:val="en-US"/>
+        </w:rPr>
+        <w:sym w:font="Wingdings" w:char="F0E0"/>
+      </w:r>
+      <w:r>
+        <w:rPr>
+          <w:lang w:val="en-US"/>
+        </w:rPr>
+        <w:t xml:space="preserve"> Client spawns them in free containers</w:t>
+      </w:r>
+    </w:p>
+    <w:p>
+      <w:pPr>
+        <w:rPr>
+          <w:lang w:val="en-US"/>
+        </w:rPr>
+      </w:pPr>
+      <w:r>
+        <w:rPr>
+          <w:lang w:val="en-US"/>
+        </w:rPr>
+        <w:t xml:space="preserve">Client creates new object </w:t>
+      </w:r>
+      <w:r>
+        <w:rPr>
+          <w:lang w:val="en-US"/>
+        </w:rPr>
+        <w:sym w:font="Wingdings" w:char="F0E0"/>
+      </w:r>
+      <w:r>
+        <w:rPr>
+          <w:lang w:val="en-US"/>
+        </w:rPr>
+        <w:t xml:space="preserve"> Server must add it to database</w:t>
+      </w:r>
+    </w:p>
+    <w:p>
+      <w:pPr>
+        <w:rPr>
+          <w:lang w:val="en-US"/>
+        </w:rPr>
+      </w:pPr>
+      <w:r>
+        <w:rPr>
+          <w:lang w:val="en-US"/>
+        </w:rPr>
+        <w:t xml:space="preserve">Item is transferred between containers on client side </w:t>
+      </w:r>
+      <w:r>
+        <w:rPr>
+          <w:lang w:val="en-US"/>
+        </w:rPr>
+        <w:sym w:font="Wingdings" w:char="F0E0"/>
+      </w:r>
+      <w:r>
+        <w:rPr>
+          <w:lang w:val="en-US"/>
+        </w:rPr>
+        <w:t xml:space="preserve"> server must update its model</w:t>
+      </w:r>
+    </w:p>
+    <w:p>
+      <w:pPr>
+        <w:rPr>
+          <w:i/>
+          <w:iCs/>
+          <w:lang w:val="en-US"/>
+        </w:rPr>
+      </w:pPr>
+      <w:r>
+        <w:rPr>
+          <w:i/>
+          <w:iCs/>
+          <w:lang w:val="en-US"/>
+        </w:rPr>
+        <w:t>Types of network container events</w:t>
+      </w:r>
+    </w:p>
+    <w:p>
+      <w:pPr>
+        <w:rPr>
+          <w:lang w:val="en-US"/>
+        </w:rPr>
+      </w:pPr>
+      <w:r>
+        <w:rPr>
+          <w:lang w:val="en-US"/>
+        </w:rPr>
+        <w:t xml:space="preserve">Item spawned in the world somewhere not attached to an object </w:t>
+      </w:r>
+      <w:r>
+        <w:rPr>
+          <w:lang w:val="en-US"/>
+        </w:rPr>
+        <w:sym w:font="Wingdings" w:char="F0E0"/>
+      </w:r>
+      <w:r>
+        <w:rPr>
+          <w:lang w:val="en-US"/>
+        </w:rPr>
+        <w:t xml:space="preserve"> Drops in a default container</w:t>
+      </w:r>
+    </w:p>
+    <w:p>
+      <w:pPr>
+        <w:rPr>
+          <w:lang w:val="en-US"/>
+        </w:rPr>
+      </w:pPr>
+      <w:r>
+        <w:rPr>
+          <w:lang w:val="en-US"/>
+        </w:rPr>
+        <w:t>Player joins, needs a network container as their inventory</w:t>
+      </w:r>
+    </w:p>
+    <w:p>
+      <w:pPr>
+        <w:rPr>
+          <w:lang w:val="en-US"/>
+        </w:rPr>
+      </w:pPr>
+      <w:r>
+        <w:rPr>
+          <w:lang w:val="en-US"/>
+        </w:rPr>
+        <w:t>Building, resource node, chest created</w:t>
+      </w:r>
+      <w:r>
+        <w:rPr>
+          <w:lang w:val="en-US"/>
+        </w:rPr>
+        <w:t xml:space="preserve"> </w:t>
+      </w:r>
+      <w:r>
+        <w:rPr>
+          <w:lang w:val="en-US"/>
+        </w:rPr>
+        <w:sym w:font="Wingdings" w:char="F0E0"/>
+      </w:r>
+      <w:r>
+        <w:rPr>
+          <w:lang w:val="en-US"/>
+        </w:rPr>
+        <w:t xml:space="preserve"> needs a network container as its inventory</w:t>
       </w:r>
       <w:bookmarkStart w:id="0" w:name="_GoBack"/>
       <w:bookmarkEnd w:id="0"/>
@@ -609,6 +539,95 @@
 <file path=word/numbering.xml><?xml version="1.0" encoding="utf-8"?>
 <w:numbering xmlns:wpc="http://schemas.microsoft.com/office/word/2010/wordprocessingCanvas" xmlns:cx="http://schemas.microsoft.com/office/drawing/2014/chartex" xmlns:cx1="http://schemas.microsoft.com/office/drawing/2015/9/8/chartex" xmlns:cx2="http://schemas.microsoft.com/office/drawing/2015/10/21/chartex" xmlns:cx3="http://schemas.microsoft.com/office/drawing/2016/5/9/chartex" xmlns:cx4="http://schemas.microsoft.com/office/drawing/2016/5/10/chartex" xmlns:cx5="http://schemas.microsoft.com/office/drawing/2016/5/11/chartex" xmlns:cx6="http://schemas.microsoft.com/office/drawing/2016/5/12/chartex" xmlns:cx7="http://schemas.microsoft.com/office/drawing/2016/5/13/chartex" xmlns:cx8="http://schemas.microsoft.com/office/drawing/2016/5/14/chartex" xmlns:mc="http://schemas.openxmlformats.org/markup-compatibility/2006" xmlns:aink="http://schemas.microsoft.com/office/drawing/2016/ink" xmlns:am3d="http://schemas.microsoft.com/office/drawing/2017/model3d" xmlns:o="urn:schemas-microsoft-com:office:office" xmlns:r="http://schemas.openxmlformats.org/officeDocument/2006/relationships" xmlns:m="http://schemas.openxmlformats.org/officeDocument/2006/math" xmlns:v="urn:schemas-microsoft-com:vml" xmlns:wp14="http://schemas.microsoft.com/office/word/2010/wordprocessingDrawing" xmlns:wp="http://schemas.openxmlformats.org/drawingml/2006/wordprocessingDrawing" xmlns:w10="urn:schemas-microsoft-com:office:word" xmlns:w="http://schemas.openxmlformats.org/wordprocessingml/2006/main" xmlns:w14="http://schemas.microsoft.com/office/word/2010/wordml" xmlns:w15="http://schemas.microsoft.com/office/word/2012/wordml" xmlns:w16cid="http://schemas.microsoft.com/office/word/2016/wordml/cid" xmlns:w16se="http://schemas.microsoft.com/office/word/2015/wordml/symex" xmlns:wpg="http://schemas.microsoft.com/office/word/2010/wordprocessingGroup" xmlns:wpi="http://schemas.microsoft.com/office/word/2010/wordprocessingInk" xmlns:wne="http://schemas.microsoft.com/office/word/2006/wordml" xmlns:wps="http://schemas.microsoft.com/office/word/2010/wordprocessingShape" mc:Ignorable="w14 w15 w16se w16cid wp14">
   <w:abstractNum w:abstractNumId="0" w15:restartNumberingAfterBreak="0">
+    <w:nsid w:val="043A606E"/>
+    <w:multiLevelType w:val="hybridMultilevel"/>
+    <w:tmpl w:val="FF8C495C"/>
+    <w:lvl w:ilvl="0" w:tplc="0809000F">
+      <w:start w:val="1"/>
+      <w:numFmt w:val="decimal"/>
+      <w:lvlText w:val="%1."/>
+      <w:lvlJc w:val="left"/>
+      <w:pPr>
+        <w:ind w:left="720" w:hanging="360"/>
+      </w:pPr>
+      <w:rPr>
+        <w:rFonts w:hint="default"/>
+      </w:rPr>
+    </w:lvl>
+    <w:lvl w:ilvl="1" w:tplc="08090019" w:tentative="1">
+      <w:start w:val="1"/>
+      <w:numFmt w:val="lowerLetter"/>
+      <w:lvlText w:val="%2."/>
+      <w:lvlJc w:val="left"/>
+      <w:pPr>
+        <w:ind w:left="1440" w:hanging="360"/>
+      </w:pPr>
+    </w:lvl>
+    <w:lvl w:ilvl="2" w:tplc="0809001B" w:tentative="1">
+      <w:start w:val="1"/>
+      <w:numFmt w:val="lowerRoman"/>
+      <w:lvlText w:val="%3."/>
+      <w:lvlJc w:val="right"/>
+      <w:pPr>
+        <w:ind w:left="2160" w:hanging="180"/>
+      </w:pPr>
+    </w:lvl>
+    <w:lvl w:ilvl="3" w:tplc="0809000F" w:tentative="1">
+      <w:start w:val="1"/>
+      <w:numFmt w:val="decimal"/>
+      <w:lvlText w:val="%4."/>
+      <w:lvlJc w:val="left"/>
+      <w:pPr>
+        <w:ind w:left="2880" w:hanging="360"/>
+      </w:pPr>
+    </w:lvl>
+    <w:lvl w:ilvl="4" w:tplc="08090019" w:tentative="1">
+      <w:start w:val="1"/>
+      <w:numFmt w:val="lowerLetter"/>
+      <w:lvlText w:val="%5."/>
+      <w:lvlJc w:val="left"/>
+      <w:pPr>
+        <w:ind w:left="3600" w:hanging="360"/>
+      </w:pPr>
+    </w:lvl>
+    <w:lvl w:ilvl="5" w:tplc="0809001B" w:tentative="1">
+      <w:start w:val="1"/>
+      <w:numFmt w:val="lowerRoman"/>
+      <w:lvlText w:val="%6."/>
+      <w:lvlJc w:val="right"/>
+      <w:pPr>
+        <w:ind w:left="4320" w:hanging="180"/>
+      </w:pPr>
+    </w:lvl>
+    <w:lvl w:ilvl="6" w:tplc="0809000F" w:tentative="1">
+      <w:start w:val="1"/>
+      <w:numFmt w:val="decimal"/>
+      <w:lvlText w:val="%7."/>
+      <w:lvlJc w:val="left"/>
+      <w:pPr>
+        <w:ind w:left="5040" w:hanging="360"/>
+      </w:pPr>
+    </w:lvl>
+    <w:lvl w:ilvl="7" w:tplc="08090019" w:tentative="1">
+      <w:start w:val="1"/>
+      <w:numFmt w:val="lowerLetter"/>
+      <w:lvlText w:val="%8."/>
+      <w:lvlJc w:val="left"/>
+      <w:pPr>
+        <w:ind w:left="5760" w:hanging="360"/>
+      </w:pPr>
+    </w:lvl>
+    <w:lvl w:ilvl="8" w:tplc="0809001B" w:tentative="1">
+      <w:start w:val="1"/>
+      <w:numFmt w:val="lowerRoman"/>
+      <w:lvlText w:val="%9."/>
+      <w:lvlJc w:val="right"/>
+      <w:pPr>
+        <w:ind w:left="6480" w:hanging="180"/>
+      </w:pPr>
+    </w:lvl>
+  </w:abstractNum>
+  <w:abstractNum w:abstractNumId="1" w15:restartNumberingAfterBreak="0">
     <w:nsid w:val="31BC38D0"/>
     <w:multiLevelType w:val="hybridMultilevel"/>
     <w:tmpl w:val="5156BDFA"/>
@@ -697,7 +716,96 @@
       </w:pPr>
     </w:lvl>
   </w:abstractNum>
-  <w:abstractNum w:abstractNumId="1" w15:restartNumberingAfterBreak="0">
+  <w:abstractNum w:abstractNumId="2" w15:restartNumberingAfterBreak="0">
+    <w:nsid w:val="331867FC"/>
+    <w:multiLevelType w:val="hybridMultilevel"/>
+    <w:tmpl w:val="BD2CC336"/>
+    <w:lvl w:ilvl="0" w:tplc="0809000F">
+      <w:start w:val="1"/>
+      <w:numFmt w:val="decimal"/>
+      <w:lvlText w:val="%1."/>
+      <w:lvlJc w:val="left"/>
+      <w:pPr>
+        <w:ind w:left="720" w:hanging="360"/>
+      </w:pPr>
+      <w:rPr>
+        <w:rFonts w:hint="default"/>
+      </w:rPr>
+    </w:lvl>
+    <w:lvl w:ilvl="1" w:tplc="08090019">
+      <w:start w:val="1"/>
+      <w:numFmt w:val="lowerLetter"/>
+      <w:lvlText w:val="%2."/>
+      <w:lvlJc w:val="left"/>
+      <w:pPr>
+        <w:ind w:left="1440" w:hanging="360"/>
+      </w:pPr>
+    </w:lvl>
+    <w:lvl w:ilvl="2" w:tplc="0809001B" w:tentative="1">
+      <w:start w:val="1"/>
+      <w:numFmt w:val="lowerRoman"/>
+      <w:lvlText w:val="%3."/>
+      <w:lvlJc w:val="right"/>
+      <w:pPr>
+        <w:ind w:left="2160" w:hanging="180"/>
+      </w:pPr>
+    </w:lvl>
+    <w:lvl w:ilvl="3" w:tplc="0809000F" w:tentative="1">
+      <w:start w:val="1"/>
+      <w:numFmt w:val="decimal"/>
+      <w:lvlText w:val="%4."/>
+      <w:lvlJc w:val="left"/>
+      <w:pPr>
+        <w:ind w:left="2880" w:hanging="360"/>
+      </w:pPr>
+    </w:lvl>
+    <w:lvl w:ilvl="4" w:tplc="08090019" w:tentative="1">
+      <w:start w:val="1"/>
+      <w:numFmt w:val="lowerLetter"/>
+      <w:lvlText w:val="%5."/>
+      <w:lvlJc w:val="left"/>
+      <w:pPr>
+        <w:ind w:left="3600" w:hanging="360"/>
+      </w:pPr>
+    </w:lvl>
+    <w:lvl w:ilvl="5" w:tplc="0809001B" w:tentative="1">
+      <w:start w:val="1"/>
+      <w:numFmt w:val="lowerRoman"/>
+      <w:lvlText w:val="%6."/>
+      <w:lvlJc w:val="right"/>
+      <w:pPr>
+        <w:ind w:left="4320" w:hanging="180"/>
+      </w:pPr>
+    </w:lvl>
+    <w:lvl w:ilvl="6" w:tplc="0809000F" w:tentative="1">
+      <w:start w:val="1"/>
+      <w:numFmt w:val="decimal"/>
+      <w:lvlText w:val="%7."/>
+      <w:lvlJc w:val="left"/>
+      <w:pPr>
+        <w:ind w:left="5040" w:hanging="360"/>
+      </w:pPr>
+    </w:lvl>
+    <w:lvl w:ilvl="7" w:tplc="08090019" w:tentative="1">
+      <w:start w:val="1"/>
+      <w:numFmt w:val="lowerLetter"/>
+      <w:lvlText w:val="%8."/>
+      <w:lvlJc w:val="left"/>
+      <w:pPr>
+        <w:ind w:left="5760" w:hanging="360"/>
+      </w:pPr>
+    </w:lvl>
+    <w:lvl w:ilvl="8" w:tplc="0809001B" w:tentative="1">
+      <w:start w:val="1"/>
+      <w:numFmt w:val="lowerRoman"/>
+      <w:lvlText w:val="%9."/>
+      <w:lvlJc w:val="right"/>
+      <w:pPr>
+        <w:ind w:left="6480" w:hanging="180"/>
+      </w:pPr>
+    </w:lvl>
+  </w:abstractNum>
+  <w:abstractNum w:abstractNumId="3" w15:restartNumberingAfterBreak="0">
     <w:nsid w:val="48203339"/>
     <w:multiLevelType w:val="hybridMultilevel"/>
     <w:tmpl w:val="5A98D094"/>
@@ -811,10 +919,16 @@
     </w:lvl>
   </w:abstractNum>
   <w:num w:numId="1">
-    <w:abstractNumId w:val="0"/>
+    <w:abstractNumId w:val="1"/>
   </w:num>
   <w:num w:numId="2">
-    <w:abstractNumId w:val="1"/>
+    <w:abstractNumId w:val="3"/>
+  </w:num>
+  <w:num w:numId="3">
+    <w:abstractNumId w:val="2"/>
+  </w:num>
+  <w:num w:numId="4">
+    <w:abstractNumId w:val="0"/>
   </w:num>
 </w:numbering>
 </file>
@@ -942,6 +1056,7 @@
     <w:lsdException w:name="HTML Sample" w:semiHidden="1" w:unhideWhenUsed="1"/>
     <w:lsdException w:name="HTML Typewriter" w:semiHidden="1" w:unhideWhenUsed="1"/>
     <w:lsdException w:name="HTML Variable" w:semiHidden="1" w:unhideWhenUsed="1"/>
+    <w:lsdException w:name="Normal Table" w:semiHidden="1" w:unhideWhenUsed="1"/>
     <w:lsdException w:name="annotation subject" w:semiHidden="1" w:unhideWhenUsed="1"/>
     <w:lsdException w:name="No List" w:semiHidden="1" w:unhideWhenUsed="1"/>
     <w:lsdException w:name="Outline List 1" w:semiHidden="1" w:unhideWhenUsed="1"/>
@@ -988,8 +1103,10 @@
     <w:lsdException w:name="Table Subtle 2" w:semiHidden="1" w:unhideWhenUsed="1"/>
     <w:lsdException w:name="Table Web 1" w:semiHidden="1" w:unhideWhenUsed="1"/>
     <w:lsdException w:name="Table Web 2" w:semiHidden="1" w:unhideWhenUsed="1"/>
+    <w:lsdException w:name="Table Web 3" w:semiHidden="1" w:unhideWhenUsed="1"/>
     <w:lsdException w:name="Balloon Text" w:semiHidden="1" w:unhideWhenUsed="1"/>
     <w:lsdException w:name="Table Grid" w:uiPriority="39"/>
+    <w:lsdException w:name="Table Theme" w:semiHidden="1" w:unhideWhenUsed="1"/>
     <w:lsdException w:name="Placeholder Text" w:semiHidden="1"/>
     <w:lsdException w:name="No Spacing" w:uiPriority="1" w:qFormat="1"/>
     <w:lsdException w:name="Light Shading" w:uiPriority="60"/>

</xml_diff>